<commit_message>
Error warning in ForceUltraUniform
Error warning if ForceUltraUniform is applied, but there are not enough particles in the channel
</commit_message>
<xml_diff>
--- a/tutorial/HowTo Test Data.docx
+++ b/tutorial/HowTo Test Data.docx
@@ -358,6 +358,50 @@
         </w:numPr>
       </w:pPr>
       <w:r>
+        <w:t>Copy Data</w:t>
+      </w:r>
+    </w:p>
+    <w:p>
+      <w:pPr>
+        <w:pStyle w:val="Listenabsatz"/>
+        <w:numPr>
+          <w:ilvl w:val="1"/>
+          <w:numId w:val="1"/>
+        </w:numPr>
+      </w:pPr>
+      <w:r>
+        <w:t xml:space="preserve">Copy the </w:t>
+      </w:r>
+      <w:proofErr w:type="spellStart"/>
+      <w:r>
+        <w:t>TestData</w:t>
+      </w:r>
+      <w:proofErr w:type="spellEnd"/>
+      <w:r>
+        <w:t xml:space="preserve"> on your hard drive (or your mars folder)</w:t>
+      </w:r>
+    </w:p>
+    <w:p>
+      <w:pPr>
+        <w:pStyle w:val="Listenabsatz"/>
+        <w:numPr>
+          <w:ilvl w:val="1"/>
+          <w:numId w:val="1"/>
+        </w:numPr>
+      </w:pPr>
+      <w:r>
+        <w:t>Don’t work on the GitHub Folder</w:t>
+      </w:r>
+    </w:p>
+    <w:p>
+      <w:pPr>
+        <w:pStyle w:val="Listenabsatz"/>
+        <w:numPr>
+          <w:ilvl w:val="0"/>
+          <w:numId w:val="1"/>
+        </w:numPr>
+      </w:pPr>
+      <w:r>
         <w:t>Create the evaluation file</w:t>
       </w:r>
     </w:p>
@@ -418,16 +462,17 @@
         </w:numPr>
       </w:pPr>
       <w:r>
-        <w:t>Select the data</w:t>
-      </w:r>
-      <w:r>
-        <w:t xml:space="preserve"> from tutorial\</w:t>
-      </w:r>
-      <w:proofErr w:type="spellStart"/>
-      <w:r>
-        <w:t>TestData</w:t>
-      </w:r>
-      <w:proofErr w:type="spellEnd"/>
+        <w:t xml:space="preserve">Select the </w:t>
+      </w:r>
+      <w:r>
+        <w:t xml:space="preserve">copied </w:t>
+      </w:r>
+      <w:r>
+        <w:t>data</w:t>
+      </w:r>
+      <w:r>
+        <w:t xml:space="preserve"> </w:t>
+      </w:r>
     </w:p>
     <w:p>
       <w:pPr>
@@ -441,7 +486,7 @@
         <w:t>C</w:t>
       </w:r>
       <w:r>
-        <w:t>hoose a folder to save it in (maybe on the desktop, not in the GitHub Folder!)</w:t>
+        <w:t>hoose a folder to save it in</w:t>
       </w:r>
     </w:p>
     <w:p>
@@ -640,240 +685,240 @@
       <w:proofErr w:type="spellEnd"/>
       <w:r>
         <w:t xml:space="preserve"> variable to the absolute path of the created parameter file </w:t>
-      </w:r>
-    </w:p>
-    <w:p>
-      <w:pPr>
-        <w:pStyle w:val="Listenabsatz"/>
-        <w:numPr>
-          <w:ilvl w:val="1"/>
-          <w:numId w:val="1"/>
-        </w:numPr>
-      </w:pPr>
-      <w:r>
-        <w:t xml:space="preserve">If the SNR of the data is poor, consider switching </w:t>
-      </w:r>
-      <w:r>
-        <w:t>“</w:t>
-      </w:r>
-      <w:proofErr w:type="spellStart"/>
-      <w:r>
-        <w:t>EnhanceSNR</w:t>
-      </w:r>
-      <w:proofErr w:type="spellEnd"/>
-      <w:r>
-        <w:t xml:space="preserve">” to 1, in the </w:t>
-      </w:r>
-      <w:proofErr w:type="spellStart"/>
-      <w:r>
-        <w:t>parameter.json</w:t>
-      </w:r>
-      <w:proofErr w:type="spellEnd"/>
-      <w:r>
-        <w:t xml:space="preserve"> file</w:t>
-      </w:r>
-    </w:p>
-    <w:p>
-      <w:pPr>
-        <w:pStyle w:val="Listenabsatz"/>
-        <w:numPr>
-          <w:ilvl w:val="0"/>
-          <w:numId w:val="1"/>
-        </w:numPr>
-      </w:pPr>
-      <w:r>
-        <w:t>Make evaluation</w:t>
-      </w:r>
-    </w:p>
-    <w:p>
-      <w:pPr>
-        <w:pStyle w:val="Listenabsatz"/>
-        <w:numPr>
-          <w:ilvl w:val="1"/>
-          <w:numId w:val="1"/>
-        </w:numPr>
-      </w:pPr>
-      <w:r>
-        <w:t>#%% check if the python version and the library are good</w:t>
-      </w:r>
-    </w:p>
-    <w:p>
-      <w:pPr>
-        <w:pStyle w:val="Listenabsatz"/>
-        <w:numPr>
-          <w:ilvl w:val="2"/>
-          <w:numId w:val="1"/>
-        </w:numPr>
-      </w:pPr>
-      <w:r>
-        <w:t>See if the logger produces errors or warnings</w:t>
-      </w:r>
-    </w:p>
-    <w:p>
-      <w:pPr>
-        <w:pStyle w:val="Listenabsatz"/>
-        <w:numPr>
-          <w:ilvl w:val="1"/>
-          <w:numId w:val="1"/>
-        </w:numPr>
-      </w:pPr>
-      <w:r>
-        <w:t xml:space="preserve">#%% read in the raw data to </w:t>
-      </w:r>
-      <w:proofErr w:type="spellStart"/>
-      <w:r>
-        <w:t>numpy</w:t>
-      </w:r>
-      <w:proofErr w:type="spellEnd"/>
-    </w:p>
-    <w:p>
-      <w:pPr>
-        <w:pStyle w:val="Listenabsatz"/>
-        <w:numPr>
-          <w:ilvl w:val="2"/>
-          <w:numId w:val="1"/>
-        </w:numPr>
-      </w:pPr>
-      <w:r>
-        <w:t>Data is read in and follow the instructions regarding the saturation</w:t>
-      </w:r>
-    </w:p>
-    <w:p>
-      <w:pPr>
-        <w:pStyle w:val="Listenabsatz"/>
-        <w:numPr>
-          <w:ilvl w:val="1"/>
-          <w:numId w:val="1"/>
-        </w:numPr>
-      </w:pPr>
-      <w:r>
-        <w:lastRenderedPageBreak/>
-        <w:t>#%% choose ROI (Region of Interest) if wanted</w:t>
-      </w:r>
-    </w:p>
-    <w:p>
-      <w:pPr>
-        <w:pStyle w:val="Listenabsatz"/>
-        <w:numPr>
-          <w:ilvl w:val="2"/>
-          <w:numId w:val="1"/>
-        </w:numPr>
-      </w:pPr>
-      <w:r>
-        <w:t>Here it is possible to not use the full image in terms of x and y, and also of frames. This can be changed in the json at the key “ROI”. Don’t forget to “apply” it if needed</w:t>
-      </w:r>
-    </w:p>
-    <w:p>
-      <w:pPr>
-        <w:pStyle w:val="Listenabsatz"/>
-        <w:numPr>
-          <w:ilvl w:val="1"/>
-          <w:numId w:val="1"/>
-        </w:numPr>
-      </w:pPr>
-      <w:r>
-        <w:t>#%% standard image preprocessing</w:t>
-      </w:r>
-    </w:p>
-    <w:p>
-      <w:pPr>
-        <w:pStyle w:val="Listenabsatz"/>
-        <w:numPr>
-          <w:ilvl w:val="1"/>
-          <w:numId w:val="1"/>
-        </w:numPr>
-      </w:pPr>
-      <w:r>
-        <w:t>#%% help with the parameters for finding objects</w:t>
-      </w:r>
-    </w:p>
-    <w:p>
-      <w:pPr>
-        <w:pStyle w:val="Listenabsatz"/>
-        <w:numPr>
-          <w:ilvl w:val="2"/>
-          <w:numId w:val="1"/>
-        </w:numPr>
-      </w:pPr>
-      <w:r>
-        <w:t>Insert the smallest expected hydrodynamic diameter. The physical diameter is a good choice here if known.</w:t>
-      </w:r>
-    </w:p>
-    <w:p>
-      <w:pPr>
-        <w:pStyle w:val="Listenabsatz"/>
-        <w:numPr>
-          <w:ilvl w:val="0"/>
-          <w:numId w:val="1"/>
-        </w:numPr>
-      </w:pPr>
-      <w:r>
-        <w:t>Create 3D Tiff stack out of list of 2D files</w:t>
-      </w:r>
-    </w:p>
-    <w:p>
-      <w:pPr>
-        <w:pStyle w:val="Listenabsatz"/>
-        <w:numPr>
-          <w:ilvl w:val="1"/>
-          <w:numId w:val="1"/>
-        </w:numPr>
-      </w:pPr>
-      <w:r>
-        <w:t xml:space="preserve">Call </w:t>
-      </w:r>
-      <w:proofErr w:type="spellStart"/>
-      <w:proofErr w:type="gramStart"/>
-      <w:r>
-        <w:t>nd.handle</w:t>
-      </w:r>
-      <w:proofErr w:type="gramEnd"/>
-      <w:r>
-        <w:t>_data.SaveTifSeriesAsStack</w:t>
-      </w:r>
-      <w:proofErr w:type="spellEnd"/>
-      <w:r>
-        <w:t>(r"\\mars\</w:t>
-      </w:r>
-      <w:r>
-        <w:t>testfolder</w:t>
-      </w:r>
-      <w:r>
-        <w:t xml:space="preserve"> ", </w:t>
-      </w:r>
-      <w:proofErr w:type="spellStart"/>
-      <w:r>
-        <w:t>CreateSubFolder</w:t>
-      </w:r>
-      <w:proofErr w:type="spellEnd"/>
-      <w:r>
-        <w:t>=True)</w:t>
-      </w:r>
-      <w:r>
-        <w:t>. Keep in mind that you give the image list containing folder</w:t>
-      </w:r>
-    </w:p>
-    <w:p>
-      <w:pPr>
-        <w:pStyle w:val="Listenabsatz"/>
-        <w:numPr>
-          <w:ilvl w:val="1"/>
-          <w:numId w:val="1"/>
-        </w:numPr>
-      </w:pPr>
-      <w:proofErr w:type="spellStart"/>
-      <w:r>
-        <w:t>handle_data.</w:t>
-      </w:r>
-      <w:r>
-        <w:t>SaveTifSeriesAsStack_MainDirectory</w:t>
-      </w:r>
-      <w:proofErr w:type="spellEnd"/>
-      <w:r>
-        <w:t xml:space="preserve"> can do the previous command for all folders inside the given folder</w:t>
       </w:r>
       <w:bookmarkStart w:id="0" w:name="_GoBack"/>
       <w:bookmarkEnd w:id="0"/>
+    </w:p>
+    <w:p>
+      <w:pPr>
+        <w:pStyle w:val="Listenabsatz"/>
+        <w:numPr>
+          <w:ilvl w:val="1"/>
+          <w:numId w:val="1"/>
+        </w:numPr>
+      </w:pPr>
+      <w:r>
+        <w:t xml:space="preserve">If the SNR of the data is poor, consider switching </w:t>
+      </w:r>
+      <w:r>
+        <w:t>“</w:t>
+      </w:r>
+      <w:proofErr w:type="spellStart"/>
+      <w:r>
+        <w:t>EnhanceSNR</w:t>
+      </w:r>
+      <w:proofErr w:type="spellEnd"/>
+      <w:r>
+        <w:t xml:space="preserve">” to 1, in the </w:t>
+      </w:r>
+      <w:proofErr w:type="spellStart"/>
+      <w:r>
+        <w:t>parameter.json</w:t>
+      </w:r>
+      <w:proofErr w:type="spellEnd"/>
+      <w:r>
+        <w:t xml:space="preserve"> file</w:t>
+      </w:r>
+    </w:p>
+    <w:p>
+      <w:pPr>
+        <w:pStyle w:val="Listenabsatz"/>
+        <w:numPr>
+          <w:ilvl w:val="0"/>
+          <w:numId w:val="1"/>
+        </w:numPr>
+      </w:pPr>
+      <w:r>
+        <w:t>Make evaluation</w:t>
+      </w:r>
+    </w:p>
+    <w:p>
+      <w:pPr>
+        <w:pStyle w:val="Listenabsatz"/>
+        <w:numPr>
+          <w:ilvl w:val="1"/>
+          <w:numId w:val="1"/>
+        </w:numPr>
+      </w:pPr>
+      <w:r>
+        <w:t>#%% check if the python version and the library are good</w:t>
+      </w:r>
+    </w:p>
+    <w:p>
+      <w:pPr>
+        <w:pStyle w:val="Listenabsatz"/>
+        <w:numPr>
+          <w:ilvl w:val="2"/>
+          <w:numId w:val="1"/>
+        </w:numPr>
+      </w:pPr>
+      <w:r>
+        <w:lastRenderedPageBreak/>
+        <w:t>See if the logger produces errors or warnings</w:t>
+      </w:r>
+    </w:p>
+    <w:p>
+      <w:pPr>
+        <w:pStyle w:val="Listenabsatz"/>
+        <w:numPr>
+          <w:ilvl w:val="1"/>
+          <w:numId w:val="1"/>
+        </w:numPr>
+      </w:pPr>
+      <w:r>
+        <w:t xml:space="preserve">#%% read in the raw data to </w:t>
+      </w:r>
+      <w:proofErr w:type="spellStart"/>
+      <w:r>
+        <w:t>numpy</w:t>
+      </w:r>
+      <w:proofErr w:type="spellEnd"/>
+    </w:p>
+    <w:p>
+      <w:pPr>
+        <w:pStyle w:val="Listenabsatz"/>
+        <w:numPr>
+          <w:ilvl w:val="2"/>
+          <w:numId w:val="1"/>
+        </w:numPr>
+      </w:pPr>
+      <w:r>
+        <w:t>Data is read in and follow the instructions regarding the saturation</w:t>
+      </w:r>
+    </w:p>
+    <w:p>
+      <w:pPr>
+        <w:pStyle w:val="Listenabsatz"/>
+        <w:numPr>
+          <w:ilvl w:val="1"/>
+          <w:numId w:val="1"/>
+        </w:numPr>
+      </w:pPr>
+      <w:r>
+        <w:t>#%% choose ROI (Region of Interest) if wanted</w:t>
+      </w:r>
+    </w:p>
+    <w:p>
+      <w:pPr>
+        <w:pStyle w:val="Listenabsatz"/>
+        <w:numPr>
+          <w:ilvl w:val="2"/>
+          <w:numId w:val="1"/>
+        </w:numPr>
+      </w:pPr>
+      <w:r>
+        <w:t>Here it is possible to not use the full image in terms of x and y, and also of frames. This can be changed in the json at the key “ROI”. Don’t forget to “apply” it if needed</w:t>
+      </w:r>
+    </w:p>
+    <w:p>
+      <w:pPr>
+        <w:pStyle w:val="Listenabsatz"/>
+        <w:numPr>
+          <w:ilvl w:val="1"/>
+          <w:numId w:val="1"/>
+        </w:numPr>
+      </w:pPr>
+      <w:r>
+        <w:t>#%% standard image preprocessing</w:t>
+      </w:r>
+    </w:p>
+    <w:p>
+      <w:pPr>
+        <w:pStyle w:val="Listenabsatz"/>
+        <w:numPr>
+          <w:ilvl w:val="1"/>
+          <w:numId w:val="1"/>
+        </w:numPr>
+      </w:pPr>
+      <w:r>
+        <w:t>#%% help with the parameters for finding objects</w:t>
+      </w:r>
+    </w:p>
+    <w:p>
+      <w:pPr>
+        <w:pStyle w:val="Listenabsatz"/>
+        <w:numPr>
+          <w:ilvl w:val="2"/>
+          <w:numId w:val="1"/>
+        </w:numPr>
+      </w:pPr>
+      <w:r>
+        <w:t>Insert the smallest expected hydrodynamic diameter. The physical diameter is a good choice here if known.</w:t>
+      </w:r>
+    </w:p>
+    <w:p>
+      <w:pPr>
+        <w:pStyle w:val="Listenabsatz"/>
+        <w:numPr>
+          <w:ilvl w:val="0"/>
+          <w:numId w:val="1"/>
+        </w:numPr>
+      </w:pPr>
+      <w:r>
+        <w:t>Create 3D Tiff stack out of list of 2D files</w:t>
+      </w:r>
+    </w:p>
+    <w:p>
+      <w:pPr>
+        <w:pStyle w:val="Listenabsatz"/>
+        <w:numPr>
+          <w:ilvl w:val="1"/>
+          <w:numId w:val="1"/>
+        </w:numPr>
+      </w:pPr>
+      <w:r>
+        <w:t xml:space="preserve">Call </w:t>
+      </w:r>
+      <w:proofErr w:type="spellStart"/>
+      <w:proofErr w:type="gramStart"/>
+      <w:r>
+        <w:t>nd.handle</w:t>
+      </w:r>
+      <w:proofErr w:type="gramEnd"/>
+      <w:r>
+        <w:t>_data.SaveTifSeriesAsStack</w:t>
+      </w:r>
+      <w:proofErr w:type="spellEnd"/>
+      <w:r>
+        <w:t>(r"\\mars\</w:t>
+      </w:r>
+      <w:r>
+        <w:t>testfolder</w:t>
+      </w:r>
+      <w:r>
+        <w:t xml:space="preserve"> ", </w:t>
+      </w:r>
+      <w:proofErr w:type="spellStart"/>
+      <w:r>
+        <w:t>CreateSubFolder</w:t>
+      </w:r>
+      <w:proofErr w:type="spellEnd"/>
+      <w:r>
+        <w:t>=True)</w:t>
+      </w:r>
+      <w:r>
+        <w:t>. Keep in mind that you give the image list containing folder</w:t>
+      </w:r>
+    </w:p>
+    <w:p>
+      <w:pPr>
+        <w:pStyle w:val="Listenabsatz"/>
+        <w:numPr>
+          <w:ilvl w:val="1"/>
+          <w:numId w:val="1"/>
+        </w:numPr>
+      </w:pPr>
+      <w:proofErr w:type="spellStart"/>
+      <w:r>
+        <w:t>handle_data.</w:t>
+      </w:r>
+      <w:r>
+        <w:t>SaveTifSeriesAsStack_MainDirectory</w:t>
+      </w:r>
+      <w:proofErr w:type="spellEnd"/>
+      <w:r>
+        <w:t xml:space="preserve"> can do the previous command for all folders inside the given folder</w:t>
+      </w:r>
     </w:p>
     <w:sectPr>
       <w:pgSz w:w="12240" w:h="15840"/>

</xml_diff>

<commit_message>
move questions about parameters more to the front
</commit_message>
<xml_diff>
--- a/tutorial/HowTo Test Data.docx
+++ b/tutorial/HowTo Test Data.docx
@@ -635,56 +635,24 @@
       <w:pPr>
         <w:pStyle w:val="Listenabsatz"/>
         <w:numPr>
-          <w:ilvl w:val="1"/>
-          <w:numId w:val="1"/>
-        </w:numPr>
-      </w:pPr>
-      <w:r>
-        <w:t>Prepare the python script</w:t>
-      </w:r>
-    </w:p>
-    <w:p>
-      <w:pPr>
-        <w:pStyle w:val="Listenabsatz"/>
-        <w:numPr>
-          <w:ilvl w:val="2"/>
-          <w:numId w:val="1"/>
-        </w:numPr>
-      </w:pPr>
-      <w:r>
-        <w:t>Go to the folder that is written in the console and open auswertung.py</w:t>
-      </w:r>
-    </w:p>
-    <w:p>
-      <w:pPr>
-        <w:pStyle w:val="Listenabsatz"/>
-        <w:numPr>
-          <w:ilvl w:val="1"/>
-          <w:numId w:val="1"/>
-        </w:numPr>
-      </w:pPr>
-      <w:r>
-        <w:t>path of parameter file</w:t>
-      </w:r>
-    </w:p>
-    <w:p>
-      <w:pPr>
-        <w:pStyle w:val="Listenabsatz"/>
-        <w:numPr>
-          <w:ilvl w:val="2"/>
-          <w:numId w:val="1"/>
-        </w:numPr>
-      </w:pPr>
-      <w:r>
-        <w:t xml:space="preserve">Change the </w:t>
-      </w:r>
-      <w:proofErr w:type="spellStart"/>
-      <w:r>
-        <w:t>ParameterJsonFile</w:t>
-      </w:r>
-      <w:proofErr w:type="spellEnd"/>
-      <w:r>
-        <w:t xml:space="preserve"> variable to the absolute path of the created parameter file </w:t>
+          <w:ilvl w:val="3"/>
+          <w:numId w:val="1"/>
+        </w:numPr>
+      </w:pPr>
+      <w:r>
+        <w:t xml:space="preserve">Choose </w:t>
+      </w:r>
+      <w:r>
+        <w:t>2</w:t>
+      </w:r>
+      <w:r>
+        <w:t xml:space="preserve"> </w:t>
+      </w:r>
+      <w:r>
+        <w:t>if you know the best image diameter from previous experiments with identica</w:t>
+      </w:r>
+      <w:r>
+        <w:t>l hardware</w:t>
       </w:r>
       <w:bookmarkStart w:id="0" w:name="_GoBack"/>
       <w:bookmarkEnd w:id="0"/>
@@ -698,6 +666,62 @@
         </w:numPr>
       </w:pPr>
       <w:r>
+        <w:t>Prepare the python script</w:t>
+      </w:r>
+    </w:p>
+    <w:p>
+      <w:pPr>
+        <w:pStyle w:val="Listenabsatz"/>
+        <w:numPr>
+          <w:ilvl w:val="2"/>
+          <w:numId w:val="1"/>
+        </w:numPr>
+      </w:pPr>
+      <w:r>
+        <w:t>Go to the folder that is written in the console and open auswertung.py</w:t>
+      </w:r>
+    </w:p>
+    <w:p>
+      <w:pPr>
+        <w:pStyle w:val="Listenabsatz"/>
+        <w:numPr>
+          <w:ilvl w:val="1"/>
+          <w:numId w:val="1"/>
+        </w:numPr>
+      </w:pPr>
+      <w:r>
+        <w:t>path of parameter file</w:t>
+      </w:r>
+    </w:p>
+    <w:p>
+      <w:pPr>
+        <w:pStyle w:val="Listenabsatz"/>
+        <w:numPr>
+          <w:ilvl w:val="2"/>
+          <w:numId w:val="1"/>
+        </w:numPr>
+      </w:pPr>
+      <w:r>
+        <w:t xml:space="preserve">Change the </w:t>
+      </w:r>
+      <w:proofErr w:type="spellStart"/>
+      <w:r>
+        <w:t>ParameterJsonFile</w:t>
+      </w:r>
+      <w:proofErr w:type="spellEnd"/>
+      <w:r>
+        <w:t xml:space="preserve"> variable to the absolute path of the created parameter file </w:t>
+      </w:r>
+    </w:p>
+    <w:p>
+      <w:pPr>
+        <w:pStyle w:val="Listenabsatz"/>
+        <w:numPr>
+          <w:ilvl w:val="1"/>
+          <w:numId w:val="1"/>
+        </w:numPr>
+      </w:pPr>
+      <w:r>
         <w:t xml:space="preserve">If the SNR of the data is poor, consider switching </w:t>
       </w:r>
       <w:r>
@@ -729,6 +753,7 @@
         </w:numPr>
       </w:pPr>
       <w:r>
+        <w:lastRenderedPageBreak/>
         <w:t>Make evaluation</w:t>
       </w:r>
     </w:p>
@@ -753,7 +778,6 @@
         </w:numPr>
       </w:pPr>
       <w:r>
-        <w:lastRenderedPageBreak/>
         <w:t>See if the logger produces errors or warnings</w:t>
       </w:r>
     </w:p>

</xml_diff>